<commit_message>
Update Structure registres modbus.docx
Ajoit du registre "témoin de démarrage"
</commit_message>
<xml_diff>
--- a/Structure registres modbus.docx
+++ b/Structure registres modbus.docx
@@ -275,6 +275,12 @@
                 <w:lang w:val="fr-BE"/>
               </w:rPr>
             </w:pPr>
+            <w:r>
+              <w:rPr>
+                <w:lang w:val="fr-BE"/>
+              </w:rPr>
+              <w:t>Témoin de démarrage</w:t>
+            </w:r>
           </w:p>
         </w:tc>
         <w:tc>
@@ -1080,19 +1086,7 @@
               <w:rPr>
                 <w:lang w:val="fr-BE"/>
               </w:rPr>
-              <w:t>Erreur</w:t>
-            </w:r>
-            <w:r>
-              <w:rPr>
-                <w:lang w:val="fr-BE"/>
-              </w:rPr>
-              <w:t>s</w:t>
-            </w:r>
-            <w:r>
-              <w:rPr>
-                <w:lang w:val="fr-BE"/>
-              </w:rPr>
-              <w:t>***</w:t>
+              <w:t>Erreurs</w:t>
             </w:r>
           </w:p>
         </w:tc>
@@ -1450,13 +1444,7 @@
               <w:rPr>
                 <w:lang w:val="fr-BE"/>
               </w:rPr>
-              <w:t>Vanne évacuation 1</w:t>
-            </w:r>
-            <w:r>
-              <w:rPr>
-                <w:lang w:val="fr-BE"/>
-              </w:rPr>
-              <w:t xml:space="preserve"> – alimentation</w:t>
+              <w:t>Vanne évacuation 1 – alimentation</w:t>
             </w:r>
           </w:p>
         </w:tc>
@@ -1544,13 +1532,7 @@
               <w:rPr>
                 <w:lang w:val="fr-BE"/>
               </w:rPr>
-              <w:t xml:space="preserve">Vanne évacuation </w:t>
-            </w:r>
-            <w:r>
-              <w:rPr>
-                <w:lang w:val="fr-BE"/>
-              </w:rPr>
-              <w:t>1 – direction</w:t>
+              <w:t>Vanne évacuation 1 – direction</w:t>
             </w:r>
           </w:p>
         </w:tc>
@@ -1638,25 +1620,7 @@
               <w:rPr>
                 <w:lang w:val="fr-BE"/>
               </w:rPr>
-              <w:t xml:space="preserve">Vanne évacuation </w:t>
-            </w:r>
-            <w:r>
-              <w:rPr>
-                <w:lang w:val="fr-BE"/>
-              </w:rPr>
-              <w:t>2</w:t>
-            </w:r>
-            <w:r>
-              <w:rPr>
-                <w:lang w:val="fr-BE"/>
-              </w:rPr>
-              <w:t xml:space="preserve"> – </w:t>
-            </w:r>
-            <w:r>
-              <w:rPr>
-                <w:lang w:val="fr-BE"/>
-              </w:rPr>
-              <w:t>alimentation</w:t>
+              <w:t>Vanne évacuation 2 – alimentation</w:t>
             </w:r>
           </w:p>
         </w:tc>
@@ -1837,35 +1801,11 @@
     </w:p>
     <w:p>
       <w:pPr>
-        <w:rPr>
-          <w:lang w:val="fr-BE"/>
-        </w:rPr>
-      </w:pPr>
-      <w:r>
-        <w:rPr>
-          <w:lang w:val="fr-BE"/>
-        </w:rPr>
-        <w:t>*** Reprend de manière plus précise les erreurs éventuelles</w:t>
-      </w:r>
-    </w:p>
-    <w:p>
-      <w:pPr>
-        <w:ind w:left="0"/>
-        <w:jc w:val="left"/>
-        <w:rPr>
-          <w:rFonts w:asciiTheme="majorHAnsi" w:eastAsiaTheme="majorEastAsia" w:hAnsiTheme="majorHAnsi" w:cstheme="majorBidi"/>
-          <w:sz w:val="26"/>
-          <w:szCs w:val="26"/>
-          <w:u w:val="single"/>
-        </w:rPr>
-      </w:pPr>
-    </w:p>
-    <w:p>
-      <w:pPr>
         <w:pStyle w:val="Titre2"/>
       </w:pPr>
       <w:proofErr w:type="spellStart"/>
       <w:r>
+        <w:lastRenderedPageBreak/>
         <w:t>Coils</w:t>
       </w:r>
       <w:proofErr w:type="spellEnd"/>
@@ -2076,13 +2016,120 @@
               <w:rPr>
                 <w:lang w:val="fr-BE"/>
               </w:rPr>
-              <w:t>00002/0x0</w:t>
-            </w:r>
+              <w:t>00001/0x00</w:t>
+            </w:r>
+          </w:p>
+        </w:tc>
+        <w:tc>
+          <w:tcPr>
+            <w:tcW w:w="1537" w:type="dxa"/>
+            <w:vAlign w:val="center"/>
+          </w:tcPr>
+          <w:p>
+            <w:pPr>
+              <w:ind w:left="0"/>
+              <w:jc w:val="center"/>
+              <w:rPr>
+                <w:lang w:val="fr-BE"/>
+              </w:rPr>
+            </w:pPr>
+            <w:r>
+              <w:rPr>
+                <w:lang w:val="fr-BE"/>
+              </w:rPr>
+              <w:t>Témoin de démarrage</w:t>
+            </w:r>
+          </w:p>
+        </w:tc>
+        <w:tc>
+          <w:tcPr>
+            <w:tcW w:w="1418" w:type="dxa"/>
+            <w:vAlign w:val="center"/>
+          </w:tcPr>
+          <w:p>
+            <w:pPr>
+              <w:ind w:left="0"/>
+              <w:jc w:val="center"/>
+              <w:rPr>
+                <w:lang w:val="fr-BE"/>
+              </w:rPr>
+            </w:pPr>
             <w:r>
               <w:rPr>
                 <w:lang w:val="fr-BE"/>
               </w:rPr>
               <w:t>1</w:t>
+            </w:r>
+          </w:p>
+        </w:tc>
+        <w:tc>
+          <w:tcPr>
+            <w:tcW w:w="3634" w:type="dxa"/>
+            <w:vAlign w:val="center"/>
+          </w:tcPr>
+          <w:p>
+            <w:pPr>
+              <w:ind w:left="0"/>
+              <w:jc w:val="left"/>
+              <w:rPr>
+                <w:lang w:val="fr-BE"/>
+              </w:rPr>
+            </w:pPr>
+            <w:r>
+              <w:rPr>
+                <w:lang w:val="fr-BE"/>
+              </w:rPr>
+              <w:t xml:space="preserve">Permet d’indiquer si un </w:t>
+            </w:r>
+            <w:r>
+              <w:rPr>
+                <w:lang w:val="fr-BE"/>
+              </w:rPr>
+              <w:t>démarrage</w:t>
+            </w:r>
+            <w:r>
+              <w:rPr>
+                <w:lang w:val="fr-BE"/>
+              </w:rPr>
+              <w:t xml:space="preserve"> vient d’être effectué. Le maitre peut ainsi</w:t>
+            </w:r>
+            <w:r>
+              <w:rPr>
+                <w:lang w:val="fr-BE"/>
+              </w:rPr>
+              <w:t xml:space="preserve"> le</w:t>
+            </w:r>
+            <w:r>
+              <w:rPr>
+                <w:lang w:val="fr-BE"/>
+              </w:rPr>
+              <w:t xml:space="preserve"> gérer puis passer ce registre à 0.</w:t>
+            </w:r>
+          </w:p>
+        </w:tc>
+      </w:tr>
+      <w:tr>
+        <w:trPr>
+          <w:trHeight w:val="1191"/>
+        </w:trPr>
+        <w:tc>
+          <w:tcPr>
+            <w:tcW w:w="1723" w:type="dxa"/>
+            <w:vAlign w:val="center"/>
+          </w:tcPr>
+          <w:p>
+            <w:pPr>
+              <w:ind w:left="0"/>
+              <w:jc w:val="center"/>
+              <w:rPr>
+                <w:lang w:val="fr-BE"/>
+              </w:rPr>
+            </w:pPr>
+            <w:r>
+              <w:rPr>
+                <w:lang w:val="fr-BE"/>
+              </w:rPr>
+              <w:t>00002/0x01</w:t>
             </w:r>
           </w:p>
         </w:tc>
@@ -2221,11 +2268,7 @@
           </w:p>
           <w:p>
             <w:pPr>
-              <w:pStyle w:val="Paragraphedeliste"/>
-              <w:numPr>
-                <w:ilvl w:val="0"/>
-                <w:numId w:val="2"/>
-              </w:numPr>
+              <w:ind w:left="0"/>
               <w:jc w:val="left"/>
               <w:rPr>
                 <w:lang w:val="fr-BE"/>
@@ -2390,13 +2433,7 @@
               <w:rPr>
                 <w:lang w:val="fr-BE"/>
               </w:rPr>
-              <w:t xml:space="preserve">) : </w:t>
-            </w:r>
-            <w:r>
-              <w:rPr>
-                <w:lang w:val="fr-BE"/>
-              </w:rPr>
-              <w:t>aspiration</w:t>
+              <w:t>) : aspiration</w:t>
             </w:r>
           </w:p>
           <w:p>
@@ -3597,13 +3634,7 @@
               <w:rPr>
                 <w:lang w:val="fr-BE"/>
               </w:rPr>
-              <w:t xml:space="preserve">) : </w:t>
-            </w:r>
-            <w:r>
-              <w:rPr>
-                <w:lang w:val="fr-BE"/>
-              </w:rPr>
-              <w:t>OFF</w:t>
+              <w:t>) : OFF</w:t>
             </w:r>
           </w:p>
           <w:p>
@@ -3656,13 +3687,7 @@
               <w:rPr>
                 <w:lang w:val="fr-BE"/>
               </w:rPr>
-              <w:t xml:space="preserve">) : </w:t>
-            </w:r>
-            <w:r>
-              <w:rPr>
-                <w:lang w:val="fr-BE"/>
-              </w:rPr>
-              <w:t>ON</w:t>
+              <w:t>) : ON</w:t>
             </w:r>
           </w:p>
         </w:tc>
@@ -3804,13 +3829,7 @@
               <w:rPr>
                 <w:lang w:val="fr-BE"/>
               </w:rPr>
-              <w:t xml:space="preserve">) : </w:t>
-            </w:r>
-            <w:r>
-              <w:rPr>
-                <w:lang w:val="fr-BE"/>
-              </w:rPr>
-              <w:t>dans un sens</w:t>
+              <w:t>) : dans un sens</w:t>
             </w:r>
           </w:p>
           <w:p>
@@ -4024,13 +4043,7 @@
               <w:rPr>
                 <w:lang w:val="fr-BE"/>
               </w:rPr>
-              <w:t xml:space="preserve">) : </w:t>
-            </w:r>
-            <w:r>
-              <w:rPr>
-                <w:lang w:val="fr-BE"/>
-              </w:rPr>
-              <w:t>OFF</w:t>
+              <w:t>) : OFF</w:t>
             </w:r>
           </w:p>
           <w:p>
@@ -4231,13 +4244,7 @@
               <w:rPr>
                 <w:lang w:val="fr-BE"/>
               </w:rPr>
-              <w:t xml:space="preserve">) : </w:t>
-            </w:r>
-            <w:r>
-              <w:rPr>
-                <w:lang w:val="fr-BE"/>
-              </w:rPr>
-              <w:t>dans un sens</w:t>
+              <w:t>) : dans un sens</w:t>
             </w:r>
           </w:p>
           <w:p>

</xml_diff>

<commit_message>
Pump servo registers updated
</commit_message>
<xml_diff>
--- a/Structure registres modbus.docx
+++ b/Structure registres modbus.docx
@@ -1,6 +1,6 @@
 
 <file path=word/document.xml><?xml version="1.0" encoding="utf-8"?>
-<w:document xmlns:wpc="http://schemas.microsoft.com/office/word/2010/wordprocessingCanvas" xmlns:cx="http://schemas.microsoft.com/office/drawing/2014/chartex" xmlns:cx1="http://schemas.microsoft.com/office/drawing/2015/9/8/chartex" xmlns:cx2="http://schemas.microsoft.com/office/drawing/2015/10/21/chartex" xmlns:cx3="http://schemas.microsoft.com/office/drawing/2016/5/9/chartex" xmlns:cx4="http://schemas.microsoft.com/office/drawing/2016/5/10/chartex" xmlns:cx5="http://schemas.microsoft.com/office/drawing/2016/5/11/chartex" xmlns:cx6="http://schemas.microsoft.com/office/drawing/2016/5/12/chartex" xmlns:cx7="http://schemas.microsoft.com/office/drawing/2016/5/13/chartex" xmlns:cx8="http://schemas.microsoft.com/office/drawing/2016/5/14/chartex" xmlns:mc="http://schemas.openxmlformats.org/markup-compatibility/2006" xmlns:aink="http://schemas.microsoft.com/office/drawing/2016/ink" xmlns:am3d="http://schemas.microsoft.com/office/drawing/2017/model3d" xmlns:o="urn:schemas-microsoft-com:office:office" xmlns:r="http://schemas.openxmlformats.org/officeDocument/2006/relationships" xmlns:m="http://schemas.openxmlformats.org/officeDocument/2006/math" xmlns:v="urn:schemas-microsoft-com:vml" xmlns:wp14="http://schemas.microsoft.com/office/word/2010/wordprocessingDrawing" xmlns:wp="http://schemas.openxmlformats.org/drawingml/2006/wordprocessingDrawing" xmlns:w10="urn:schemas-microsoft-com:office:word" xmlns:w="http://schemas.openxmlformats.org/wordprocessingml/2006/main" xmlns:w14="http://schemas.microsoft.com/office/word/2010/wordml" xmlns:w15="http://schemas.microsoft.com/office/word/2012/wordml" xmlns:w16cex="http://schemas.microsoft.com/office/word/2018/wordml/cex" xmlns:w16cid="http://schemas.microsoft.com/office/word/2016/wordml/cid" xmlns:w16="http://schemas.microsoft.com/office/word/2018/wordml" xmlns:w16se="http://schemas.microsoft.com/office/word/2015/wordml/symex" xmlns:wpg="http://schemas.microsoft.com/office/word/2010/wordprocessingGroup" xmlns:wpi="http://schemas.microsoft.com/office/word/2010/wordprocessingInk" xmlns:wne="http://schemas.microsoft.com/office/word/2006/wordml" xmlns:wps="http://schemas.microsoft.com/office/word/2010/wordprocessingShape" mc:Ignorable="w14 w15 w16se w16cid w16 w16cex wp14">
+<w:document xmlns:wpc="http://schemas.microsoft.com/office/word/2010/wordprocessingCanvas" xmlns:cx="http://schemas.microsoft.com/office/drawing/2014/chartex" xmlns:cx1="http://schemas.microsoft.com/office/drawing/2015/9/8/chartex" xmlns:cx2="http://schemas.microsoft.com/office/drawing/2015/10/21/chartex" xmlns:cx3="http://schemas.microsoft.com/office/drawing/2016/5/9/chartex" xmlns:cx4="http://schemas.microsoft.com/office/drawing/2016/5/10/chartex" xmlns:cx5="http://schemas.microsoft.com/office/drawing/2016/5/11/chartex" xmlns:cx6="http://schemas.microsoft.com/office/drawing/2016/5/12/chartex" xmlns:cx7="http://schemas.microsoft.com/office/drawing/2016/5/13/chartex" xmlns:cx8="http://schemas.microsoft.com/office/drawing/2016/5/14/chartex" xmlns:mc="http://schemas.openxmlformats.org/markup-compatibility/2006" xmlns:aink="http://schemas.microsoft.com/office/drawing/2016/ink" xmlns:am3d="http://schemas.microsoft.com/office/drawing/2017/model3d" xmlns:o="urn:schemas-microsoft-com:office:office" xmlns:r="http://schemas.openxmlformats.org/officeDocument/2006/relationships" xmlns:m="http://schemas.openxmlformats.org/officeDocument/2006/math" xmlns:v="urn:schemas-microsoft-com:vml" xmlns:wp14="http://schemas.microsoft.com/office/word/2010/wordprocessingDrawing" xmlns:wp="http://schemas.openxmlformats.org/drawingml/2006/wordprocessingDrawing" xmlns:w10="urn:schemas-microsoft-com:office:word" xmlns:w="http://schemas.openxmlformats.org/wordprocessingml/2006/main" xmlns:w14="http://schemas.microsoft.com/office/word/2010/wordml" xmlns:w15="http://schemas.microsoft.com/office/word/2012/wordml" xmlns:w16cex="http://schemas.microsoft.com/office/word/2018/wordml/cex" xmlns:w16cid="http://schemas.microsoft.com/office/word/2016/wordml/cid" xmlns:w16="http://schemas.microsoft.com/office/word/2018/wordml" xmlns:w16sdtdh="http://schemas.microsoft.com/office/word/2020/wordml/sdtdatahash" xmlns:w16se="http://schemas.microsoft.com/office/word/2015/wordml/symex" xmlns:wpg="http://schemas.microsoft.com/office/word/2010/wordprocessingGroup" xmlns:wpi="http://schemas.microsoft.com/office/word/2010/wordprocessingInk" xmlns:wne="http://schemas.microsoft.com/office/word/2006/wordml" xmlns:wps="http://schemas.microsoft.com/office/word/2010/wordprocessingShape" mc:Ignorable="w14 w15 w16se w16cid w16 w16cex w16sdtdh wp14">
   <w:body>
     <w:p>
       <w:pPr>
@@ -890,7 +890,7 @@
               <w:rPr>
                 <w:lang w:val="fr-BE"/>
               </w:rPr>
-              <w:t>Pompe – signal servo converti</w:t>
+              <w:t>Servo pompe – période max</w:t>
             </w:r>
           </w:p>
         </w:tc>
@@ -980,6 +980,12 @@
                 <w:lang w:val="fr-BE"/>
               </w:rPr>
             </w:pPr>
+            <w:r>
+              <w:rPr>
+                <w:lang w:val="fr-BE"/>
+              </w:rPr>
+              <w:t>Servo pompe – période min</w:t>
+            </w:r>
           </w:p>
         </w:tc>
         <w:tc>
@@ -1001,6 +1007,270 @@
               </w:rPr>
               <w:t>Pompe – taux d’erreur patinage</w:t>
             </w:r>
+          </w:p>
+        </w:tc>
+      </w:tr>
+      <w:tr>
+        <w:trPr>
+          <w:trHeight w:val="454"/>
+        </w:trPr>
+        <w:tc>
+          <w:tcPr>
+            <w:tcW w:w="943" w:type="dxa"/>
+            <w:vAlign w:val="center"/>
+          </w:tcPr>
+          <w:p>
+            <w:pPr>
+              <w:ind w:left="0"/>
+              <w:jc w:val="center"/>
+              <w:rPr>
+                <w:b/>
+                <w:bCs/>
+                <w:lang w:val="fr-BE"/>
+              </w:rPr>
+            </w:pPr>
+          </w:p>
+        </w:tc>
+        <w:tc>
+          <w:tcPr>
+            <w:tcW w:w="2211" w:type="dxa"/>
+            <w:vAlign w:val="center"/>
+          </w:tcPr>
+          <w:p>
+            <w:pPr>
+              <w:ind w:left="0"/>
+              <w:jc w:val="center"/>
+              <w:rPr>
+                <w:lang w:val="fr-BE"/>
+              </w:rPr>
+            </w:pPr>
+          </w:p>
+        </w:tc>
+        <w:tc>
+          <w:tcPr>
+            <w:tcW w:w="1664" w:type="dxa"/>
+            <w:vAlign w:val="center"/>
+          </w:tcPr>
+          <w:p>
+            <w:pPr>
+              <w:ind w:left="0"/>
+              <w:jc w:val="center"/>
+              <w:rPr>
+                <w:lang w:val="fr-BE"/>
+              </w:rPr>
+            </w:pPr>
+          </w:p>
+        </w:tc>
+        <w:tc>
+          <w:tcPr>
+            <w:tcW w:w="1843" w:type="dxa"/>
+            <w:vAlign w:val="center"/>
+          </w:tcPr>
+          <w:p>
+            <w:pPr>
+              <w:ind w:left="0"/>
+              <w:jc w:val="center"/>
+              <w:rPr>
+                <w:lang w:val="fr-BE"/>
+              </w:rPr>
+            </w:pPr>
+            <w:r>
+              <w:rPr>
+                <w:lang w:val="fr-BE"/>
+              </w:rPr>
+              <w:t>Servo pompe – moyenne périodes</w:t>
+            </w:r>
+          </w:p>
+        </w:tc>
+        <w:tc>
+          <w:tcPr>
+            <w:tcW w:w="1647" w:type="dxa"/>
+            <w:vAlign w:val="center"/>
+          </w:tcPr>
+          <w:p>
+            <w:pPr>
+              <w:ind w:left="0"/>
+              <w:jc w:val="center"/>
+              <w:rPr>
+                <w:lang w:val="fr-BE"/>
+              </w:rPr>
+            </w:pPr>
+            <w:r>
+              <w:rPr>
+                <w:lang w:val="fr-BE"/>
+              </w:rPr>
+              <w:t>Servo pompe – nombre d’impulsion</w:t>
+            </w:r>
+          </w:p>
+        </w:tc>
+      </w:tr>
+      <w:tr>
+        <w:trPr>
+          <w:trHeight w:val="454"/>
+        </w:trPr>
+        <w:tc>
+          <w:tcPr>
+            <w:tcW w:w="943" w:type="dxa"/>
+            <w:vAlign w:val="center"/>
+          </w:tcPr>
+          <w:p>
+            <w:pPr>
+              <w:ind w:left="0"/>
+              <w:jc w:val="center"/>
+              <w:rPr>
+                <w:b/>
+                <w:bCs/>
+                <w:lang w:val="fr-BE"/>
+              </w:rPr>
+            </w:pPr>
+          </w:p>
+        </w:tc>
+        <w:tc>
+          <w:tcPr>
+            <w:tcW w:w="2211" w:type="dxa"/>
+            <w:vAlign w:val="center"/>
+          </w:tcPr>
+          <w:p>
+            <w:pPr>
+              <w:ind w:left="0"/>
+              <w:jc w:val="center"/>
+              <w:rPr>
+                <w:lang w:val="fr-BE"/>
+              </w:rPr>
+            </w:pPr>
+          </w:p>
+        </w:tc>
+        <w:tc>
+          <w:tcPr>
+            <w:tcW w:w="1664" w:type="dxa"/>
+            <w:vAlign w:val="center"/>
+          </w:tcPr>
+          <w:p>
+            <w:pPr>
+              <w:ind w:left="0"/>
+              <w:jc w:val="center"/>
+              <w:rPr>
+                <w:lang w:val="fr-BE"/>
+              </w:rPr>
+            </w:pPr>
+          </w:p>
+        </w:tc>
+        <w:tc>
+          <w:tcPr>
+            <w:tcW w:w="1843" w:type="dxa"/>
+            <w:vAlign w:val="center"/>
+          </w:tcPr>
+          <w:p>
+            <w:pPr>
+              <w:ind w:left="0"/>
+              <w:jc w:val="center"/>
+              <w:rPr>
+                <w:lang w:val="fr-BE"/>
+              </w:rPr>
+            </w:pPr>
+            <w:r>
+              <w:rPr>
+                <w:lang w:val="fr-BE"/>
+              </w:rPr>
+              <w:t>Servo pompe – écart-type périodes</w:t>
+            </w:r>
+          </w:p>
+        </w:tc>
+        <w:tc>
+          <w:tcPr>
+            <w:tcW w:w="1647" w:type="dxa"/>
+            <w:vAlign w:val="center"/>
+          </w:tcPr>
+          <w:p>
+            <w:pPr>
+              <w:ind w:left="0"/>
+              <w:jc w:val="center"/>
+              <w:rPr>
+                <w:lang w:val="fr-BE"/>
+              </w:rPr>
+            </w:pPr>
+          </w:p>
+        </w:tc>
+      </w:tr>
+      <w:tr>
+        <w:trPr>
+          <w:trHeight w:val="454"/>
+        </w:trPr>
+        <w:tc>
+          <w:tcPr>
+            <w:tcW w:w="943" w:type="dxa"/>
+            <w:vAlign w:val="center"/>
+          </w:tcPr>
+          <w:p>
+            <w:pPr>
+              <w:ind w:left="0"/>
+              <w:jc w:val="center"/>
+              <w:rPr>
+                <w:b/>
+                <w:bCs/>
+                <w:lang w:val="fr-BE"/>
+              </w:rPr>
+            </w:pPr>
+          </w:p>
+        </w:tc>
+        <w:tc>
+          <w:tcPr>
+            <w:tcW w:w="2211" w:type="dxa"/>
+            <w:vAlign w:val="center"/>
+          </w:tcPr>
+          <w:p>
+            <w:pPr>
+              <w:ind w:left="0"/>
+              <w:jc w:val="center"/>
+              <w:rPr>
+                <w:lang w:val="fr-BE"/>
+              </w:rPr>
+            </w:pPr>
+          </w:p>
+        </w:tc>
+        <w:tc>
+          <w:tcPr>
+            <w:tcW w:w="1664" w:type="dxa"/>
+            <w:vAlign w:val="center"/>
+          </w:tcPr>
+          <w:p>
+            <w:pPr>
+              <w:ind w:left="0"/>
+              <w:jc w:val="center"/>
+              <w:rPr>
+                <w:lang w:val="fr-BE"/>
+              </w:rPr>
+            </w:pPr>
+          </w:p>
+        </w:tc>
+        <w:tc>
+          <w:tcPr>
+            <w:tcW w:w="1843" w:type="dxa"/>
+            <w:vAlign w:val="center"/>
+          </w:tcPr>
+          <w:p>
+            <w:pPr>
+              <w:ind w:left="0"/>
+              <w:jc w:val="center"/>
+              <w:rPr>
+                <w:lang w:val="fr-BE"/>
+              </w:rPr>
+            </w:pPr>
+          </w:p>
+        </w:tc>
+        <w:tc>
+          <w:tcPr>
+            <w:tcW w:w="1647" w:type="dxa"/>
+            <w:vAlign w:val="center"/>
+          </w:tcPr>
+          <w:p>
+            <w:pPr>
+              <w:ind w:left="0"/>
+              <w:jc w:val="center"/>
+              <w:rPr>
+                <w:lang w:val="fr-BE"/>
+              </w:rPr>
+            </w:pPr>
           </w:p>
         </w:tc>
       </w:tr>
@@ -1769,7 +2039,14 @@
         <w:rPr>
           <w:lang w:val="fr-BE"/>
         </w:rPr>
-        <w:t>* Ce registre est à cette position afin de laisser la possibilité d’ajouter une alimentation distincte pour chaque thermistance tout en gardant un plan d’adressage le plus cohérent possible (correspondance entre les adresses relatives des alimentations et des thermistances auxquelles elles se rapportent).</w:t>
+        <w:t xml:space="preserve">* Ce registre est à cette position afin de laisser la possibilité d’ajouter une alimentation distincte pour chaque thermistance tout en gardant un plan d’adressage le plus cohérent possible </w:t>
+      </w:r>
+      <w:r>
+        <w:rPr>
+          <w:lang w:val="fr-BE"/>
+        </w:rPr>
+        <w:lastRenderedPageBreak/>
+        <w:t>(correspondance entre les adresses relatives des alimentations et des thermistances auxquelles elles se rapportent).</w:t>
       </w:r>
     </w:p>
     <w:p>
@@ -1805,7 +2082,6 @@
       </w:pPr>
       <w:proofErr w:type="spellStart"/>
       <w:r>
-        <w:lastRenderedPageBreak/>
         <w:t>Coils</w:t>
       </w:r>
       <w:proofErr w:type="spellEnd"/>
@@ -4349,10 +4625,10 @@
         <w:tblLook w:val="04A0" w:firstRow="1" w:lastRow="0" w:firstColumn="1" w:lastColumn="0" w:noHBand="0" w:noVBand="1"/>
       </w:tblPr>
       <w:tblGrid>
-        <w:gridCol w:w="1723"/>
-        <w:gridCol w:w="1559"/>
-        <w:gridCol w:w="1418"/>
-        <w:gridCol w:w="3634"/>
+        <w:gridCol w:w="1724"/>
+        <w:gridCol w:w="1557"/>
+        <w:gridCol w:w="1410"/>
+        <w:gridCol w:w="3617"/>
       </w:tblGrid>
       <w:tr>
         <w:trPr>
@@ -4360,7 +4636,7 @@
         </w:trPr>
         <w:tc>
           <w:tcPr>
-            <w:tcW w:w="8334" w:type="dxa"/>
+            <w:tcW w:w="8308" w:type="dxa"/>
             <w:gridSpan w:val="4"/>
             <w:vAlign w:val="center"/>
           </w:tcPr>
@@ -4401,7 +4677,7 @@
         </w:trPr>
         <w:tc>
           <w:tcPr>
-            <w:tcW w:w="1723" w:type="dxa"/>
+            <w:tcW w:w="1724" w:type="dxa"/>
             <w:vAlign w:val="center"/>
           </w:tcPr>
           <w:p>
@@ -4434,7 +4710,7 @@
         </w:tc>
         <w:tc>
           <w:tcPr>
-            <w:tcW w:w="1559" w:type="dxa"/>
+            <w:tcW w:w="1557" w:type="dxa"/>
             <w:vAlign w:val="center"/>
           </w:tcPr>
           <w:p>
@@ -4459,7 +4735,7 @@
         </w:tc>
         <w:tc>
           <w:tcPr>
-            <w:tcW w:w="1418" w:type="dxa"/>
+            <w:tcW w:w="1410" w:type="dxa"/>
             <w:vAlign w:val="center"/>
           </w:tcPr>
           <w:p>
@@ -4484,7 +4760,7 @@
         </w:tc>
         <w:tc>
           <w:tcPr>
-            <w:tcW w:w="3634" w:type="dxa"/>
+            <w:tcW w:w="3617" w:type="dxa"/>
             <w:vAlign w:val="center"/>
           </w:tcPr>
           <w:p>
@@ -4514,7 +4790,7 @@
         </w:trPr>
         <w:tc>
           <w:tcPr>
-            <w:tcW w:w="1723" w:type="dxa"/>
+            <w:tcW w:w="1724" w:type="dxa"/>
             <w:vAlign w:val="center"/>
           </w:tcPr>
           <w:p>
@@ -4535,7 +4811,7 @@
         </w:tc>
         <w:tc>
           <w:tcPr>
-            <w:tcW w:w="1559" w:type="dxa"/>
+            <w:tcW w:w="1557" w:type="dxa"/>
             <w:vAlign w:val="center"/>
           </w:tcPr>
           <w:p>
@@ -4556,7 +4832,7 @@
         </w:tc>
         <w:tc>
           <w:tcPr>
-            <w:tcW w:w="1418" w:type="dxa"/>
+            <w:tcW w:w="1410" w:type="dxa"/>
             <w:vAlign w:val="center"/>
           </w:tcPr>
           <w:p>
@@ -4577,7 +4853,7 @@
         </w:tc>
         <w:tc>
           <w:tcPr>
-            <w:tcW w:w="3634" w:type="dxa"/>
+            <w:tcW w:w="3617" w:type="dxa"/>
             <w:vAlign w:val="center"/>
           </w:tcPr>
           <w:p>
@@ -4611,7 +4887,13 @@
               <w:rPr>
                 <w:lang w:val="fr-BE"/>
               </w:rPr>
-              <w:t>Bit 0 : patinage de la pompe</w:t>
+              <w:t xml:space="preserve">Bit 0 : </w:t>
+            </w:r>
+            <w:r>
+              <w:rPr>
+                <w:lang w:val="fr-BE"/>
+              </w:rPr>
+              <w:t>démarrage anormal</w:t>
             </w:r>
           </w:p>
           <w:p>
@@ -4630,7 +4912,7 @@
               <w:rPr>
                 <w:lang w:val="fr-BE"/>
               </w:rPr>
-              <w:t>Bit 1 : problème thermistance 1</w:t>
+              <w:t>Bit 1 : problème au niveau d’une ou plusieurs thermistances</w:t>
             </w:r>
           </w:p>
           <w:p>
@@ -4649,7 +4931,7 @@
               <w:rPr>
                 <w:lang w:val="fr-BE"/>
               </w:rPr>
-              <w:t>Bit 2 : problème thermistance 2</w:t>
+              <w:t>Bit 2 : problème au niveau de la pompe</w:t>
             </w:r>
           </w:p>
           <w:p>
@@ -4668,7 +4950,103 @@
               <w:rPr>
                 <w:lang w:val="fr-BE"/>
               </w:rPr>
-              <w:t>Bit 3 : problème thermistance 3</w:t>
+              <w:t>Bit 15 : autre problème</w:t>
+            </w:r>
+          </w:p>
+        </w:tc>
+      </w:tr>
+      <w:tr>
+        <w:trPr>
+          <w:trHeight w:val="1984"/>
+        </w:trPr>
+        <w:tc>
+          <w:tcPr>
+            <w:tcW w:w="1724" w:type="dxa"/>
+            <w:vAlign w:val="center"/>
+          </w:tcPr>
+          <w:p>
+            <w:pPr>
+              <w:ind w:left="0"/>
+              <w:jc w:val="center"/>
+              <w:rPr>
+                <w:lang w:val="fr-BE"/>
+              </w:rPr>
+            </w:pPr>
+            <w:r>
+              <w:rPr>
+                <w:lang w:val="fr-BE"/>
+              </w:rPr>
+              <w:t>30002/0x01</w:t>
+            </w:r>
+          </w:p>
+        </w:tc>
+        <w:tc>
+          <w:tcPr>
+            <w:tcW w:w="1557" w:type="dxa"/>
+            <w:vAlign w:val="center"/>
+          </w:tcPr>
+          <w:p>
+            <w:pPr>
+              <w:ind w:left="0"/>
+              <w:jc w:val="center"/>
+              <w:rPr>
+                <w:lang w:val="fr-BE"/>
+              </w:rPr>
+            </w:pPr>
+            <w:r>
+              <w:rPr>
+                <w:lang w:val="fr-BE"/>
+              </w:rPr>
+              <w:t>Thermistance 1</w:t>
+            </w:r>
+          </w:p>
+        </w:tc>
+        <w:tc>
+          <w:tcPr>
+            <w:tcW w:w="1410" w:type="dxa"/>
+            <w:vAlign w:val="center"/>
+          </w:tcPr>
+          <w:p>
+            <w:pPr>
+              <w:ind w:left="0"/>
+              <w:jc w:val="center"/>
+              <w:rPr>
+                <w:lang w:val="fr-BE"/>
+              </w:rPr>
+            </w:pPr>
+            <w:r>
+              <w:rPr>
+                <w:lang w:val="fr-BE"/>
+              </w:rPr>
+              <w:t>/</w:t>
+            </w:r>
+          </w:p>
+        </w:tc>
+        <w:tc>
+          <w:tcPr>
+            <w:tcW w:w="3617" w:type="dxa"/>
+            <w:vAlign w:val="center"/>
+          </w:tcPr>
+          <w:p>
+            <w:pPr>
+              <w:ind w:left="0"/>
+              <w:jc w:val="left"/>
+              <w:rPr>
+                <w:lang w:val="fr-BE"/>
+              </w:rPr>
+            </w:pPr>
+            <w:r>
+              <w:rPr>
+                <w:lang w:val="fr-BE"/>
+              </w:rPr>
+              <w:t>Stocke la température renvoyée par la thermistance située à l’entrée de la cuve de pasteurisation (cuve 2).</w:t>
+            </w:r>
+            <w:r>
+              <w:rPr>
+                <w:lang w:val="fr-BE"/>
+              </w:rPr>
+              <w:br/>
+              <w:t>La valeur stockée est sous format brute et oscille entre 0 et 4095 :</w:t>
             </w:r>
           </w:p>
           <w:p>
@@ -4687,7 +5065,7 @@
               <w:rPr>
                 <w:lang w:val="fr-BE"/>
               </w:rPr>
-              <w:t>Bit 4 : problème thermistance 4</w:t>
+              <w:t>0 : température maximale</w:t>
             </w:r>
           </w:p>
           <w:p>
@@ -4706,7 +5084,103 @@
               <w:rPr>
                 <w:lang w:val="fr-BE"/>
               </w:rPr>
-              <w:t>Bit 5 : erreur pompe</w:t>
+              <w:t>4095 : température minimale</w:t>
+            </w:r>
+          </w:p>
+        </w:tc>
+      </w:tr>
+      <w:tr>
+        <w:trPr>
+          <w:trHeight w:val="1984"/>
+        </w:trPr>
+        <w:tc>
+          <w:tcPr>
+            <w:tcW w:w="1724" w:type="dxa"/>
+            <w:vAlign w:val="center"/>
+          </w:tcPr>
+          <w:p>
+            <w:pPr>
+              <w:ind w:left="0"/>
+              <w:jc w:val="center"/>
+              <w:rPr>
+                <w:lang w:val="fr-BE"/>
+              </w:rPr>
+            </w:pPr>
+            <w:r>
+              <w:rPr>
+                <w:lang w:val="fr-BE"/>
+              </w:rPr>
+              <w:t>30003/0x02</w:t>
+            </w:r>
+          </w:p>
+        </w:tc>
+        <w:tc>
+          <w:tcPr>
+            <w:tcW w:w="1557" w:type="dxa"/>
+            <w:vAlign w:val="center"/>
+          </w:tcPr>
+          <w:p>
+            <w:pPr>
+              <w:ind w:left="0"/>
+              <w:jc w:val="center"/>
+              <w:rPr>
+                <w:lang w:val="fr-BE"/>
+              </w:rPr>
+            </w:pPr>
+            <w:r>
+              <w:rPr>
+                <w:lang w:val="fr-BE"/>
+              </w:rPr>
+              <w:t>Thermistance 2</w:t>
+            </w:r>
+          </w:p>
+        </w:tc>
+        <w:tc>
+          <w:tcPr>
+            <w:tcW w:w="1410" w:type="dxa"/>
+            <w:vAlign w:val="center"/>
+          </w:tcPr>
+          <w:p>
+            <w:pPr>
+              <w:ind w:left="0"/>
+              <w:jc w:val="center"/>
+              <w:rPr>
+                <w:lang w:val="fr-BE"/>
+              </w:rPr>
+            </w:pPr>
+            <w:r>
+              <w:rPr>
+                <w:lang w:val="fr-BE"/>
+              </w:rPr>
+              <w:t>/</w:t>
+            </w:r>
+          </w:p>
+        </w:tc>
+        <w:tc>
+          <w:tcPr>
+            <w:tcW w:w="3617" w:type="dxa"/>
+            <w:vAlign w:val="center"/>
+          </w:tcPr>
+          <w:p>
+            <w:pPr>
+              <w:ind w:left="0"/>
+              <w:jc w:val="left"/>
+              <w:rPr>
+                <w:lang w:val="fr-BE"/>
+              </w:rPr>
+            </w:pPr>
+            <w:r>
+              <w:rPr>
+                <w:lang w:val="fr-BE"/>
+              </w:rPr>
+              <w:t>Stocke la température renvoyée par la thermistance située à juste avant le tuyau de temporisation.</w:t>
+            </w:r>
+            <w:r>
+              <w:rPr>
+                <w:lang w:val="fr-BE"/>
+              </w:rPr>
+              <w:br/>
+              <w:t>La valeur stockée est sous format brute et oscille entre 0 et 4095 :</w:t>
             </w:r>
           </w:p>
           <w:p>
@@ -4725,7 +5199,7 @@
               <w:rPr>
                 <w:lang w:val="fr-BE"/>
               </w:rPr>
-              <w:t>…</w:t>
+              <w:t>0 : température maximale</w:t>
             </w:r>
           </w:p>
           <w:p>
@@ -4744,7 +5218,7 @@
               <w:rPr>
                 <w:lang w:val="fr-BE"/>
               </w:rPr>
-              <w:t>Bit 15 : autre problème</w:t>
+              <w:t>4095 : température minimale</w:t>
             </w:r>
           </w:p>
         </w:tc>
@@ -4755,49 +5229,49 @@
         </w:trPr>
         <w:tc>
           <w:tcPr>
-            <w:tcW w:w="1723" w:type="dxa"/>
-            <w:vAlign w:val="center"/>
-          </w:tcPr>
-          <w:p>
-            <w:pPr>
-              <w:ind w:left="0"/>
-              <w:jc w:val="center"/>
-              <w:rPr>
-                <w:lang w:val="fr-BE"/>
-              </w:rPr>
-            </w:pPr>
-            <w:r>
-              <w:rPr>
-                <w:lang w:val="fr-BE"/>
-              </w:rPr>
-              <w:t>30002/0x01</w:t>
-            </w:r>
-          </w:p>
-        </w:tc>
-        <w:tc>
-          <w:tcPr>
-            <w:tcW w:w="1559" w:type="dxa"/>
-            <w:vAlign w:val="center"/>
-          </w:tcPr>
-          <w:p>
-            <w:pPr>
-              <w:ind w:left="0"/>
-              <w:jc w:val="center"/>
-              <w:rPr>
-                <w:lang w:val="fr-BE"/>
-              </w:rPr>
-            </w:pPr>
-            <w:r>
-              <w:rPr>
-                <w:lang w:val="fr-BE"/>
-              </w:rPr>
-              <w:t>Thermistance 1</w:t>
-            </w:r>
-          </w:p>
-        </w:tc>
-        <w:tc>
-          <w:tcPr>
-            <w:tcW w:w="1418" w:type="dxa"/>
+            <w:tcW w:w="1724" w:type="dxa"/>
+            <w:vAlign w:val="center"/>
+          </w:tcPr>
+          <w:p>
+            <w:pPr>
+              <w:ind w:left="0"/>
+              <w:jc w:val="center"/>
+              <w:rPr>
+                <w:lang w:val="fr-BE"/>
+              </w:rPr>
+            </w:pPr>
+            <w:r>
+              <w:rPr>
+                <w:lang w:val="fr-BE"/>
+              </w:rPr>
+              <w:t>30004/0x03</w:t>
+            </w:r>
+          </w:p>
+        </w:tc>
+        <w:tc>
+          <w:tcPr>
+            <w:tcW w:w="1557" w:type="dxa"/>
+            <w:vAlign w:val="center"/>
+          </w:tcPr>
+          <w:p>
+            <w:pPr>
+              <w:ind w:left="0"/>
+              <w:jc w:val="center"/>
+              <w:rPr>
+                <w:lang w:val="fr-BE"/>
+              </w:rPr>
+            </w:pPr>
+            <w:r>
+              <w:rPr>
+                <w:lang w:val="fr-BE"/>
+              </w:rPr>
+              <w:t>Thermistance 3</w:t>
+            </w:r>
+          </w:p>
+        </w:tc>
+        <w:tc>
+          <w:tcPr>
+            <w:tcW w:w="1410" w:type="dxa"/>
             <w:vAlign w:val="center"/>
           </w:tcPr>
           <w:p>
@@ -4818,22 +5292,22 @@
         </w:tc>
         <w:tc>
           <w:tcPr>
-            <w:tcW w:w="3634" w:type="dxa"/>
-            <w:vAlign w:val="center"/>
-          </w:tcPr>
-          <w:p>
-            <w:pPr>
-              <w:ind w:left="0"/>
-              <w:jc w:val="left"/>
-              <w:rPr>
-                <w:lang w:val="fr-BE"/>
-              </w:rPr>
-            </w:pPr>
-            <w:r>
-              <w:rPr>
-                <w:lang w:val="fr-BE"/>
-              </w:rPr>
-              <w:t>Stocke la température renvoyée par la thermistance située à l’entrée de la cuve de pasteurisation (cuve 2).</w:t>
+            <w:tcW w:w="3617" w:type="dxa"/>
+            <w:vAlign w:val="center"/>
+          </w:tcPr>
+          <w:p>
+            <w:pPr>
+              <w:ind w:left="0"/>
+              <w:jc w:val="left"/>
+              <w:rPr>
+                <w:lang w:val="fr-BE"/>
+              </w:rPr>
+            </w:pPr>
+            <w:r>
+              <w:rPr>
+                <w:lang w:val="fr-BE"/>
+              </w:rPr>
+              <w:t>Stocke la température renvoyée par la thermistance située à la sortie de la cuve de pasteurisation (cuve 2).</w:t>
             </w:r>
             <w:r>
               <w:rPr>
@@ -4885,53 +5359,53 @@
       </w:tr>
       <w:tr>
         <w:trPr>
-          <w:trHeight w:val="1984"/>
+          <w:trHeight w:val="1701"/>
         </w:trPr>
         <w:tc>
           <w:tcPr>
-            <w:tcW w:w="1723" w:type="dxa"/>
-            <w:vAlign w:val="center"/>
-          </w:tcPr>
-          <w:p>
-            <w:pPr>
-              <w:ind w:left="0"/>
-              <w:jc w:val="center"/>
-              <w:rPr>
-                <w:lang w:val="fr-BE"/>
-              </w:rPr>
-            </w:pPr>
-            <w:r>
-              <w:rPr>
-                <w:lang w:val="fr-BE"/>
-              </w:rPr>
-              <w:t>30003/0x02</w:t>
-            </w:r>
-          </w:p>
-        </w:tc>
-        <w:tc>
-          <w:tcPr>
-            <w:tcW w:w="1559" w:type="dxa"/>
-            <w:vAlign w:val="center"/>
-          </w:tcPr>
-          <w:p>
-            <w:pPr>
-              <w:ind w:left="0"/>
-              <w:jc w:val="center"/>
-              <w:rPr>
-                <w:lang w:val="fr-BE"/>
-              </w:rPr>
-            </w:pPr>
-            <w:r>
-              <w:rPr>
-                <w:lang w:val="fr-BE"/>
-              </w:rPr>
-              <w:t>Thermistance 2</w:t>
-            </w:r>
-          </w:p>
-        </w:tc>
-        <w:tc>
-          <w:tcPr>
-            <w:tcW w:w="1418" w:type="dxa"/>
+            <w:tcW w:w="1724" w:type="dxa"/>
+            <w:vAlign w:val="center"/>
+          </w:tcPr>
+          <w:p>
+            <w:pPr>
+              <w:ind w:left="0"/>
+              <w:jc w:val="center"/>
+              <w:rPr>
+                <w:lang w:val="fr-BE"/>
+              </w:rPr>
+            </w:pPr>
+            <w:r>
+              <w:rPr>
+                <w:lang w:val="fr-BE"/>
+              </w:rPr>
+              <w:t>30005/0x04</w:t>
+            </w:r>
+          </w:p>
+        </w:tc>
+        <w:tc>
+          <w:tcPr>
+            <w:tcW w:w="1557" w:type="dxa"/>
+            <w:vAlign w:val="center"/>
+          </w:tcPr>
+          <w:p>
+            <w:pPr>
+              <w:ind w:left="0"/>
+              <w:jc w:val="center"/>
+              <w:rPr>
+                <w:lang w:val="fr-BE"/>
+              </w:rPr>
+            </w:pPr>
+            <w:r>
+              <w:rPr>
+                <w:lang w:val="fr-BE"/>
+              </w:rPr>
+              <w:t>Thermistance 4</w:t>
+            </w:r>
+          </w:p>
+        </w:tc>
+        <w:tc>
+          <w:tcPr>
+            <w:tcW w:w="1410" w:type="dxa"/>
             <w:vAlign w:val="center"/>
           </w:tcPr>
           <w:p>
@@ -4952,22 +5426,22 @@
         </w:tc>
         <w:tc>
           <w:tcPr>
-            <w:tcW w:w="3634" w:type="dxa"/>
-            <w:vAlign w:val="center"/>
-          </w:tcPr>
-          <w:p>
-            <w:pPr>
-              <w:ind w:left="0"/>
-              <w:jc w:val="left"/>
-              <w:rPr>
-                <w:lang w:val="fr-BE"/>
-              </w:rPr>
-            </w:pPr>
-            <w:r>
-              <w:rPr>
-                <w:lang w:val="fr-BE"/>
-              </w:rPr>
-              <w:t>Stocke la température renvoyée par la thermistance située à juste avant le tuyau de temporisation.</w:t>
+            <w:tcW w:w="3617" w:type="dxa"/>
+            <w:vAlign w:val="center"/>
+          </w:tcPr>
+          <w:p>
+            <w:pPr>
+              <w:ind w:left="0"/>
+              <w:jc w:val="left"/>
+              <w:rPr>
+                <w:lang w:val="fr-BE"/>
+              </w:rPr>
+            </w:pPr>
+            <w:r>
+              <w:rPr>
+                <w:lang w:val="fr-BE"/>
+              </w:rPr>
+              <w:t>Stocke la température renvoyée par la thermistance 4.</w:t>
             </w:r>
             <w:r>
               <w:rPr>
@@ -5019,53 +5493,53 @@
       </w:tr>
       <w:tr>
         <w:trPr>
-          <w:trHeight w:val="1984"/>
+          <w:trHeight w:val="624"/>
         </w:trPr>
         <w:tc>
           <w:tcPr>
-            <w:tcW w:w="1723" w:type="dxa"/>
-            <w:vAlign w:val="center"/>
-          </w:tcPr>
-          <w:p>
-            <w:pPr>
-              <w:ind w:left="0"/>
-              <w:jc w:val="center"/>
-              <w:rPr>
-                <w:lang w:val="fr-BE"/>
-              </w:rPr>
-            </w:pPr>
-            <w:r>
-              <w:rPr>
-                <w:lang w:val="fr-BE"/>
-              </w:rPr>
-              <w:t>30004/0x03</w:t>
-            </w:r>
-          </w:p>
-        </w:tc>
-        <w:tc>
-          <w:tcPr>
-            <w:tcW w:w="1559" w:type="dxa"/>
-            <w:vAlign w:val="center"/>
-          </w:tcPr>
-          <w:p>
-            <w:pPr>
-              <w:ind w:left="0"/>
-              <w:jc w:val="center"/>
-              <w:rPr>
-                <w:lang w:val="fr-BE"/>
-              </w:rPr>
-            </w:pPr>
-            <w:r>
-              <w:rPr>
-                <w:lang w:val="fr-BE"/>
-              </w:rPr>
-              <w:t>Thermistance 3</w:t>
-            </w:r>
-          </w:p>
-        </w:tc>
-        <w:tc>
-          <w:tcPr>
-            <w:tcW w:w="1418" w:type="dxa"/>
+            <w:tcW w:w="1724" w:type="dxa"/>
+            <w:vAlign w:val="center"/>
+          </w:tcPr>
+          <w:p>
+            <w:pPr>
+              <w:ind w:left="0"/>
+              <w:jc w:val="center"/>
+              <w:rPr>
+                <w:lang w:val="fr-BE"/>
+              </w:rPr>
+            </w:pPr>
+            <w:r>
+              <w:rPr>
+                <w:lang w:val="fr-BE"/>
+              </w:rPr>
+              <w:t>30016/0x10</w:t>
+            </w:r>
+          </w:p>
+        </w:tc>
+        <w:tc>
+          <w:tcPr>
+            <w:tcW w:w="1557" w:type="dxa"/>
+            <w:vAlign w:val="center"/>
+          </w:tcPr>
+          <w:p>
+            <w:pPr>
+              <w:ind w:left="0"/>
+              <w:jc w:val="center"/>
+              <w:rPr>
+                <w:lang w:val="fr-BE"/>
+              </w:rPr>
+            </w:pPr>
+            <w:r>
+              <w:rPr>
+                <w:lang w:val="fr-BE"/>
+              </w:rPr>
+              <w:t>Pompe – signaux d’erreur</w:t>
+            </w:r>
+          </w:p>
+        </w:tc>
+        <w:tc>
+          <w:tcPr>
+            <w:tcW w:w="1410" w:type="dxa"/>
             <w:vAlign w:val="center"/>
           </w:tcPr>
           <w:p>
@@ -5086,209 +5560,22 @@
         </w:tc>
         <w:tc>
           <w:tcPr>
-            <w:tcW w:w="3634" w:type="dxa"/>
-            <w:vAlign w:val="center"/>
-          </w:tcPr>
-          <w:p>
-            <w:pPr>
-              <w:ind w:left="0"/>
-              <w:jc w:val="left"/>
-              <w:rPr>
-                <w:lang w:val="fr-BE"/>
-              </w:rPr>
-            </w:pPr>
-            <w:r>
-              <w:rPr>
-                <w:lang w:val="fr-BE"/>
-              </w:rPr>
-              <w:t>Stocke la température renvoyée par la thermistance située à la sortie de la cuve de pasteurisation (cuve 2).</w:t>
-            </w:r>
-            <w:r>
-              <w:rPr>
-                <w:lang w:val="fr-BE"/>
-              </w:rPr>
-              <w:br/>
-              <w:t>La valeur stockée est sous format brute et oscille entre 0 et 4095 :</w:t>
-            </w:r>
-          </w:p>
-          <w:p>
-            <w:pPr>
-              <w:pStyle w:val="Paragraphedeliste"/>
-              <w:numPr>
-                <w:ilvl w:val="0"/>
-                <w:numId w:val="3"/>
-              </w:numPr>
-              <w:jc w:val="left"/>
-              <w:rPr>
-                <w:lang w:val="fr-BE"/>
-              </w:rPr>
-            </w:pPr>
-            <w:r>
-              <w:rPr>
-                <w:lang w:val="fr-BE"/>
-              </w:rPr>
-              <w:t>0 : température maximale</w:t>
-            </w:r>
-          </w:p>
-          <w:p>
-            <w:pPr>
-              <w:pStyle w:val="Paragraphedeliste"/>
-              <w:numPr>
-                <w:ilvl w:val="0"/>
-                <w:numId w:val="3"/>
-              </w:numPr>
-              <w:jc w:val="left"/>
-              <w:rPr>
-                <w:lang w:val="fr-BE"/>
-              </w:rPr>
-            </w:pPr>
-            <w:r>
-              <w:rPr>
-                <w:lang w:val="fr-BE"/>
-              </w:rPr>
-              <w:t>4095 : température minimale</w:t>
-            </w:r>
-          </w:p>
-        </w:tc>
-      </w:tr>
-      <w:tr>
-        <w:trPr>
-          <w:trHeight w:val="1701"/>
-        </w:trPr>
-        <w:tc>
-          <w:tcPr>
-            <w:tcW w:w="1723" w:type="dxa"/>
-            <w:vAlign w:val="center"/>
-          </w:tcPr>
-          <w:p>
-            <w:pPr>
-              <w:ind w:left="0"/>
-              <w:jc w:val="center"/>
-              <w:rPr>
-                <w:lang w:val="fr-BE"/>
-              </w:rPr>
-            </w:pPr>
-            <w:r>
-              <w:rPr>
-                <w:lang w:val="fr-BE"/>
-              </w:rPr>
-              <w:t>30005/0x04</w:t>
-            </w:r>
-          </w:p>
-        </w:tc>
-        <w:tc>
-          <w:tcPr>
-            <w:tcW w:w="1559" w:type="dxa"/>
-            <w:vAlign w:val="center"/>
-          </w:tcPr>
-          <w:p>
-            <w:pPr>
-              <w:ind w:left="0"/>
-              <w:jc w:val="center"/>
-              <w:rPr>
-                <w:lang w:val="fr-BE"/>
-              </w:rPr>
-            </w:pPr>
-            <w:r>
-              <w:rPr>
-                <w:lang w:val="fr-BE"/>
-              </w:rPr>
-              <w:t>Thermistance 4</w:t>
-            </w:r>
-          </w:p>
-        </w:tc>
-        <w:tc>
-          <w:tcPr>
-            <w:tcW w:w="1418" w:type="dxa"/>
-            <w:vAlign w:val="center"/>
-          </w:tcPr>
-          <w:p>
-            <w:pPr>
-              <w:ind w:left="0"/>
-              <w:jc w:val="center"/>
-              <w:rPr>
-                <w:lang w:val="fr-BE"/>
-              </w:rPr>
-            </w:pPr>
-            <w:r>
-              <w:rPr>
-                <w:lang w:val="fr-BE"/>
-              </w:rPr>
-              <w:t>/</w:t>
-            </w:r>
-          </w:p>
-        </w:tc>
-        <w:tc>
-          <w:tcPr>
-            <w:tcW w:w="3634" w:type="dxa"/>
-            <w:vAlign w:val="center"/>
-          </w:tcPr>
-          <w:p>
-            <w:pPr>
-              <w:ind w:left="0"/>
-              <w:jc w:val="left"/>
-              <w:rPr>
-                <w:lang w:val="fr-BE"/>
-              </w:rPr>
-            </w:pPr>
-            <w:r>
-              <w:rPr>
-                <w:lang w:val="fr-BE"/>
-              </w:rPr>
-              <w:t xml:space="preserve">Stocke la température renvoyée par la thermistance </w:t>
-            </w:r>
-            <w:proofErr w:type="gramStart"/>
-            <w:r>
-              <w:rPr>
-                <w:lang w:val="fr-BE"/>
-              </w:rPr>
-              <w:t>située ?????????????.</w:t>
-            </w:r>
-            <w:proofErr w:type="gramEnd"/>
-            <w:r>
-              <w:rPr>
-                <w:lang w:val="fr-BE"/>
-              </w:rPr>
-              <w:br/>
-              <w:t>La valeur stockée est sous format brute et oscille entre 0 et 4095 :</w:t>
-            </w:r>
-          </w:p>
-          <w:p>
-            <w:pPr>
-              <w:pStyle w:val="Paragraphedeliste"/>
-              <w:numPr>
-                <w:ilvl w:val="0"/>
-                <w:numId w:val="3"/>
-              </w:numPr>
-              <w:jc w:val="left"/>
-              <w:rPr>
-                <w:lang w:val="fr-BE"/>
-              </w:rPr>
-            </w:pPr>
-            <w:r>
-              <w:rPr>
-                <w:lang w:val="fr-BE"/>
-              </w:rPr>
-              <w:t>0 : température maximale</w:t>
-            </w:r>
-          </w:p>
-          <w:p>
-            <w:pPr>
-              <w:pStyle w:val="Paragraphedeliste"/>
-              <w:numPr>
-                <w:ilvl w:val="0"/>
-                <w:numId w:val="3"/>
-              </w:numPr>
-              <w:jc w:val="left"/>
-              <w:rPr>
-                <w:lang w:val="fr-BE"/>
-              </w:rPr>
-            </w:pPr>
-            <w:r>
-              <w:rPr>
-                <w:lang w:val="fr-BE"/>
-              </w:rPr>
-              <w:t>4095 : température minimale</w:t>
+            <w:tcW w:w="3617" w:type="dxa"/>
+            <w:vAlign w:val="center"/>
+          </w:tcPr>
+          <w:p>
+            <w:pPr>
+              <w:ind w:left="0"/>
+              <w:jc w:val="left"/>
+              <w:rPr>
+                <w:lang w:val="fr-BE"/>
+              </w:rPr>
+            </w:pPr>
+            <w:r>
+              <w:rPr>
+                <w:lang w:val="fr-BE"/>
+              </w:rPr>
+              <w:t>Stocke les éventuelles erreurs renvoyées par la pompe.</w:t>
             </w:r>
           </w:p>
         </w:tc>
@@ -5299,85 +5586,85 @@
         </w:trPr>
         <w:tc>
           <w:tcPr>
-            <w:tcW w:w="1723" w:type="dxa"/>
-            <w:vAlign w:val="center"/>
-          </w:tcPr>
-          <w:p>
-            <w:pPr>
-              <w:ind w:left="0"/>
-              <w:jc w:val="center"/>
-              <w:rPr>
-                <w:lang w:val="fr-BE"/>
-              </w:rPr>
-            </w:pPr>
-            <w:r>
-              <w:rPr>
-                <w:lang w:val="fr-BE"/>
-              </w:rPr>
-              <w:t>30016/0x10</w:t>
-            </w:r>
-          </w:p>
-        </w:tc>
-        <w:tc>
-          <w:tcPr>
-            <w:tcW w:w="1559" w:type="dxa"/>
-            <w:vAlign w:val="center"/>
-          </w:tcPr>
-          <w:p>
-            <w:pPr>
-              <w:ind w:left="0"/>
-              <w:jc w:val="center"/>
-              <w:rPr>
-                <w:lang w:val="fr-BE"/>
-              </w:rPr>
-            </w:pPr>
-            <w:r>
-              <w:rPr>
-                <w:lang w:val="fr-BE"/>
-              </w:rPr>
-              <w:t>Pompe – signaux d’erreur</w:t>
-            </w:r>
-          </w:p>
-        </w:tc>
-        <w:tc>
-          <w:tcPr>
-            <w:tcW w:w="1418" w:type="dxa"/>
-            <w:vAlign w:val="center"/>
-          </w:tcPr>
-          <w:p>
-            <w:pPr>
-              <w:ind w:left="0"/>
-              <w:jc w:val="center"/>
-              <w:rPr>
-                <w:lang w:val="fr-BE"/>
-              </w:rPr>
-            </w:pPr>
-            <w:r>
-              <w:rPr>
-                <w:lang w:val="fr-BE"/>
-              </w:rPr>
-              <w:t>/</w:t>
-            </w:r>
-          </w:p>
-        </w:tc>
-        <w:tc>
-          <w:tcPr>
-            <w:tcW w:w="3634" w:type="dxa"/>
-            <w:vAlign w:val="center"/>
-          </w:tcPr>
-          <w:p>
-            <w:pPr>
-              <w:ind w:left="0"/>
-              <w:jc w:val="left"/>
-              <w:rPr>
-                <w:lang w:val="fr-BE"/>
-              </w:rPr>
-            </w:pPr>
-            <w:r>
-              <w:rPr>
-                <w:lang w:val="fr-BE"/>
-              </w:rPr>
-              <w:t>Stocke les éventuelles erreurs renvoyées par la pompe.</w:t>
+            <w:tcW w:w="1724" w:type="dxa"/>
+            <w:vAlign w:val="center"/>
+          </w:tcPr>
+          <w:p>
+            <w:pPr>
+              <w:ind w:left="0"/>
+              <w:jc w:val="center"/>
+              <w:rPr>
+                <w:lang w:val="fr-BE"/>
+              </w:rPr>
+            </w:pPr>
+            <w:r>
+              <w:rPr>
+                <w:lang w:val="fr-BE"/>
+              </w:rPr>
+              <w:t>30017/0x11</w:t>
+            </w:r>
+          </w:p>
+        </w:tc>
+        <w:tc>
+          <w:tcPr>
+            <w:tcW w:w="1557" w:type="dxa"/>
+            <w:vAlign w:val="center"/>
+          </w:tcPr>
+          <w:p>
+            <w:pPr>
+              <w:ind w:left="0"/>
+              <w:jc w:val="center"/>
+              <w:rPr>
+                <w:lang w:val="fr-BE"/>
+              </w:rPr>
+            </w:pPr>
+            <w:r>
+              <w:rPr>
+                <w:lang w:val="fr-BE"/>
+              </w:rPr>
+              <w:t>Servo pompe – période max</w:t>
+            </w:r>
+          </w:p>
+        </w:tc>
+        <w:tc>
+          <w:tcPr>
+            <w:tcW w:w="1410" w:type="dxa"/>
+            <w:vAlign w:val="center"/>
+          </w:tcPr>
+          <w:p>
+            <w:pPr>
+              <w:ind w:left="0"/>
+              <w:jc w:val="center"/>
+              <w:rPr>
+                <w:lang w:val="fr-BE"/>
+              </w:rPr>
+            </w:pPr>
+            <w:r>
+              <w:rPr>
+                <w:lang w:val="fr-BE"/>
+              </w:rPr>
+              <w:t>0</w:t>
+            </w:r>
+          </w:p>
+        </w:tc>
+        <w:tc>
+          <w:tcPr>
+            <w:tcW w:w="3617" w:type="dxa"/>
+            <w:vAlign w:val="center"/>
+          </w:tcPr>
+          <w:p>
+            <w:pPr>
+              <w:ind w:left="0"/>
+              <w:jc w:val="left"/>
+              <w:rPr>
+                <w:lang w:val="fr-BE"/>
+              </w:rPr>
+            </w:pPr>
+            <w:r>
+              <w:rPr>
+                <w:lang w:val="fr-BE"/>
+              </w:rPr>
+              <w:t>Stocke la valeur de la période maximale du signal servo renvoyé par la pompe</w:t>
             </w:r>
           </w:p>
         </w:tc>
@@ -5388,85 +5675,85 @@
         </w:trPr>
         <w:tc>
           <w:tcPr>
-            <w:tcW w:w="1723" w:type="dxa"/>
-            <w:vAlign w:val="center"/>
-          </w:tcPr>
-          <w:p>
-            <w:pPr>
-              <w:ind w:left="0"/>
-              <w:jc w:val="center"/>
-              <w:rPr>
-                <w:lang w:val="fr-BE"/>
-              </w:rPr>
-            </w:pPr>
-            <w:r>
-              <w:rPr>
-                <w:lang w:val="fr-BE"/>
-              </w:rPr>
-              <w:t>30017/0x11</w:t>
-            </w:r>
-          </w:p>
-        </w:tc>
-        <w:tc>
-          <w:tcPr>
-            <w:tcW w:w="1559" w:type="dxa"/>
-            <w:vAlign w:val="center"/>
-          </w:tcPr>
-          <w:p>
-            <w:pPr>
-              <w:ind w:left="0"/>
-              <w:jc w:val="center"/>
-              <w:rPr>
-                <w:lang w:val="fr-BE"/>
-              </w:rPr>
-            </w:pPr>
-            <w:r>
-              <w:rPr>
-                <w:lang w:val="fr-BE"/>
-              </w:rPr>
-              <w:t>Pompe – signal servo</w:t>
-            </w:r>
-          </w:p>
-        </w:tc>
-        <w:tc>
-          <w:tcPr>
-            <w:tcW w:w="1418" w:type="dxa"/>
-            <w:vAlign w:val="center"/>
-          </w:tcPr>
-          <w:p>
-            <w:pPr>
-              <w:ind w:left="0"/>
-              <w:jc w:val="center"/>
-              <w:rPr>
-                <w:lang w:val="fr-BE"/>
-              </w:rPr>
-            </w:pPr>
-            <w:r>
-              <w:rPr>
-                <w:lang w:val="fr-BE"/>
-              </w:rPr>
-              <w:t>/</w:t>
-            </w:r>
-          </w:p>
-        </w:tc>
-        <w:tc>
-          <w:tcPr>
-            <w:tcW w:w="3634" w:type="dxa"/>
-            <w:vAlign w:val="center"/>
-          </w:tcPr>
-          <w:p>
-            <w:pPr>
-              <w:ind w:left="0"/>
-              <w:jc w:val="left"/>
-              <w:rPr>
-                <w:lang w:val="fr-BE"/>
-              </w:rPr>
-            </w:pPr>
-            <w:r>
-              <w:rPr>
-                <w:lang w:val="fr-BE"/>
-              </w:rPr>
-              <w:t>Stocke le nombre de tour renvoyée par la pompe.</w:t>
+            <w:tcW w:w="1724" w:type="dxa"/>
+            <w:vAlign w:val="center"/>
+          </w:tcPr>
+          <w:p>
+            <w:pPr>
+              <w:ind w:left="0"/>
+              <w:jc w:val="center"/>
+              <w:rPr>
+                <w:lang w:val="fr-BE"/>
+              </w:rPr>
+            </w:pPr>
+            <w:r>
+              <w:rPr>
+                <w:lang w:val="fr-BE"/>
+              </w:rPr>
+              <w:t>30018/0x12</w:t>
+            </w:r>
+          </w:p>
+        </w:tc>
+        <w:tc>
+          <w:tcPr>
+            <w:tcW w:w="1557" w:type="dxa"/>
+            <w:vAlign w:val="center"/>
+          </w:tcPr>
+          <w:p>
+            <w:pPr>
+              <w:ind w:left="0"/>
+              <w:jc w:val="center"/>
+              <w:rPr>
+                <w:lang w:val="fr-BE"/>
+              </w:rPr>
+            </w:pPr>
+            <w:r>
+              <w:rPr>
+                <w:lang w:val="fr-BE"/>
+              </w:rPr>
+              <w:t>Servo pompe – période min</w:t>
+            </w:r>
+          </w:p>
+        </w:tc>
+        <w:tc>
+          <w:tcPr>
+            <w:tcW w:w="1410" w:type="dxa"/>
+            <w:vAlign w:val="center"/>
+          </w:tcPr>
+          <w:p>
+            <w:pPr>
+              <w:ind w:left="0"/>
+              <w:jc w:val="center"/>
+              <w:rPr>
+                <w:lang w:val="fr-BE"/>
+              </w:rPr>
+            </w:pPr>
+            <w:r>
+              <w:rPr>
+                <w:lang w:val="fr-BE"/>
+              </w:rPr>
+              <w:t>65535</w:t>
+            </w:r>
+          </w:p>
+        </w:tc>
+        <w:tc>
+          <w:tcPr>
+            <w:tcW w:w="3617" w:type="dxa"/>
+            <w:vAlign w:val="center"/>
+          </w:tcPr>
+          <w:p>
+            <w:pPr>
+              <w:ind w:left="0"/>
+              <w:jc w:val="left"/>
+              <w:rPr>
+                <w:lang w:val="fr-BE"/>
+              </w:rPr>
+            </w:pPr>
+            <w:r>
+              <w:rPr>
+                <w:lang w:val="fr-BE"/>
+              </w:rPr>
+              <w:t>Stocke la valeur de la période minimale du signal servo renvoyé par la pompe</w:t>
             </w:r>
           </w:p>
         </w:tc>
@@ -5477,7 +5764,185 @@
         </w:trPr>
         <w:tc>
           <w:tcPr>
-            <w:tcW w:w="1723" w:type="dxa"/>
+            <w:tcW w:w="1724" w:type="dxa"/>
+            <w:vAlign w:val="center"/>
+          </w:tcPr>
+          <w:p>
+            <w:pPr>
+              <w:ind w:left="0"/>
+              <w:jc w:val="center"/>
+              <w:rPr>
+                <w:lang w:val="fr-BE"/>
+              </w:rPr>
+            </w:pPr>
+            <w:r>
+              <w:rPr>
+                <w:lang w:val="fr-BE"/>
+              </w:rPr>
+              <w:t>30019/0x13</w:t>
+            </w:r>
+          </w:p>
+        </w:tc>
+        <w:tc>
+          <w:tcPr>
+            <w:tcW w:w="1557" w:type="dxa"/>
+            <w:vAlign w:val="center"/>
+          </w:tcPr>
+          <w:p>
+            <w:pPr>
+              <w:ind w:left="0"/>
+              <w:jc w:val="center"/>
+              <w:rPr>
+                <w:lang w:val="fr-BE"/>
+              </w:rPr>
+            </w:pPr>
+            <w:r>
+              <w:rPr>
+                <w:lang w:val="fr-BE"/>
+              </w:rPr>
+              <w:t>Servo pompe – moyenne périodes</w:t>
+            </w:r>
+          </w:p>
+        </w:tc>
+        <w:tc>
+          <w:tcPr>
+            <w:tcW w:w="1410" w:type="dxa"/>
+            <w:vAlign w:val="center"/>
+          </w:tcPr>
+          <w:p>
+            <w:pPr>
+              <w:ind w:left="0"/>
+              <w:jc w:val="center"/>
+              <w:rPr>
+                <w:lang w:val="fr-BE"/>
+              </w:rPr>
+            </w:pPr>
+            <w:r>
+              <w:rPr>
+                <w:lang w:val="fr-BE"/>
+              </w:rPr>
+              <w:t>0</w:t>
+            </w:r>
+          </w:p>
+        </w:tc>
+        <w:tc>
+          <w:tcPr>
+            <w:tcW w:w="3617" w:type="dxa"/>
+            <w:vAlign w:val="center"/>
+          </w:tcPr>
+          <w:p>
+            <w:pPr>
+              <w:ind w:left="0"/>
+              <w:jc w:val="left"/>
+              <w:rPr>
+                <w:lang w:val="fr-BE"/>
+              </w:rPr>
+            </w:pPr>
+            <w:r>
+              <w:rPr>
+                <w:lang w:val="fr-BE"/>
+              </w:rPr>
+              <w:t>Stocke la moyenne des périodes du signal servo renvoyé par la pompe (sur le nombre d’impulsion stocké dans le registre « servo pompe – nombre d’impulsions »)</w:t>
+            </w:r>
+          </w:p>
+        </w:tc>
+      </w:tr>
+      <w:tr>
+        <w:trPr>
+          <w:trHeight w:val="624"/>
+        </w:trPr>
+        <w:tc>
+          <w:tcPr>
+            <w:tcW w:w="1724" w:type="dxa"/>
+            <w:vAlign w:val="center"/>
+          </w:tcPr>
+          <w:p>
+            <w:pPr>
+              <w:ind w:left="0"/>
+              <w:jc w:val="center"/>
+              <w:rPr>
+                <w:lang w:val="fr-BE"/>
+              </w:rPr>
+            </w:pPr>
+            <w:r>
+              <w:rPr>
+                <w:lang w:val="fr-BE"/>
+              </w:rPr>
+              <w:t>30020/0x14</w:t>
+            </w:r>
+          </w:p>
+        </w:tc>
+        <w:tc>
+          <w:tcPr>
+            <w:tcW w:w="1557" w:type="dxa"/>
+            <w:vAlign w:val="center"/>
+          </w:tcPr>
+          <w:p>
+            <w:pPr>
+              <w:ind w:left="0"/>
+              <w:jc w:val="center"/>
+              <w:rPr>
+                <w:lang w:val="fr-BE"/>
+              </w:rPr>
+            </w:pPr>
+            <w:r>
+              <w:rPr>
+                <w:lang w:val="fr-BE"/>
+              </w:rPr>
+              <w:t>Servo pompe – écart-type périodes</w:t>
+            </w:r>
+          </w:p>
+        </w:tc>
+        <w:tc>
+          <w:tcPr>
+            <w:tcW w:w="1410" w:type="dxa"/>
+            <w:vAlign w:val="center"/>
+          </w:tcPr>
+          <w:p>
+            <w:pPr>
+              <w:ind w:left="0"/>
+              <w:jc w:val="center"/>
+              <w:rPr>
+                <w:lang w:val="fr-BE"/>
+              </w:rPr>
+            </w:pPr>
+            <w:r>
+              <w:rPr>
+                <w:lang w:val="fr-BE"/>
+              </w:rPr>
+              <w:t>0</w:t>
+            </w:r>
+          </w:p>
+        </w:tc>
+        <w:tc>
+          <w:tcPr>
+            <w:tcW w:w="3617" w:type="dxa"/>
+            <w:vAlign w:val="center"/>
+          </w:tcPr>
+          <w:p>
+            <w:pPr>
+              <w:ind w:left="0"/>
+              <w:jc w:val="left"/>
+              <w:rPr>
+                <w:lang w:val="fr-BE"/>
+              </w:rPr>
+            </w:pPr>
+            <w:r>
+              <w:rPr>
+                <w:lang w:val="fr-BE"/>
+              </w:rPr>
+              <w:t>Stocke l’écart-type des périodes du signal servo renvoyé par la pompe (sur le nombre d’impulsion stocké dans le registre « servo pompe – nombre d’impulsions »)</w:t>
+            </w:r>
+          </w:p>
+        </w:tc>
+      </w:tr>
+      <w:tr>
+        <w:trPr>
+          <w:trHeight w:val="624"/>
+        </w:trPr>
+        <w:tc>
+          <w:tcPr>
+            <w:tcW w:w="1724" w:type="dxa"/>
             <w:vAlign w:val="center"/>
           </w:tcPr>
           <w:p>
@@ -5498,28 +5963,28 @@
         </w:tc>
         <w:tc>
           <w:tcPr>
-            <w:tcW w:w="1559" w:type="dxa"/>
-            <w:vAlign w:val="center"/>
-          </w:tcPr>
-          <w:p>
-            <w:pPr>
-              <w:ind w:left="0"/>
-              <w:jc w:val="center"/>
-              <w:rPr>
-                <w:lang w:val="fr-BE"/>
-              </w:rPr>
-            </w:pPr>
-            <w:r>
-              <w:rPr>
-                <w:lang w:val="fr-BE"/>
-              </w:rPr>
-              <w:t>Erreur</w:t>
-            </w:r>
-          </w:p>
-        </w:tc>
-        <w:tc>
-          <w:tcPr>
-            <w:tcW w:w="1418" w:type="dxa"/>
+            <w:tcW w:w="1557" w:type="dxa"/>
+            <w:vAlign w:val="center"/>
+          </w:tcPr>
+          <w:p>
+            <w:pPr>
+              <w:ind w:left="0"/>
+              <w:jc w:val="center"/>
+              <w:rPr>
+                <w:lang w:val="fr-BE"/>
+              </w:rPr>
+            </w:pPr>
+            <w:r>
+              <w:rPr>
+                <w:lang w:val="fr-BE"/>
+              </w:rPr>
+              <w:t>Erreurs</w:t>
+            </w:r>
+          </w:p>
+        </w:tc>
+        <w:tc>
+          <w:tcPr>
+            <w:tcW w:w="1410" w:type="dxa"/>
             <w:vAlign w:val="center"/>
           </w:tcPr>
           <w:p>
@@ -5540,47 +6005,29 @@
         </w:tc>
         <w:tc>
           <w:tcPr>
-            <w:tcW w:w="3634" w:type="dxa"/>
-            <w:vAlign w:val="center"/>
-          </w:tcPr>
-          <w:p>
-            <w:pPr>
-              <w:ind w:left="0"/>
-              <w:jc w:val="left"/>
-              <w:rPr>
-                <w:lang w:val="fr-BE"/>
-              </w:rPr>
-            </w:pPr>
-            <w:r>
-              <w:rPr>
-                <w:lang w:val="fr-BE"/>
-              </w:rPr>
-              <w:t xml:space="preserve">Renseigne </w:t>
-            </w:r>
-            <w:r>
-              <w:rPr>
-                <w:lang w:val="fr-BE"/>
-              </w:rPr>
-              <w:t>plus précisément sur</w:t>
-            </w:r>
-            <w:r>
-              <w:rPr>
-                <w:lang w:val="fr-BE"/>
-              </w:rPr>
-              <w:t xml:space="preserve"> les erreurs détectées. Chaque bit correspond à une erreur spécifique.</w:t>
+            <w:tcW w:w="3617" w:type="dxa"/>
+            <w:vAlign w:val="center"/>
+          </w:tcPr>
+          <w:p>
+            <w:pPr>
+              <w:ind w:left="0"/>
+              <w:jc w:val="left"/>
+              <w:rPr>
+                <w:lang w:val="fr-BE"/>
+              </w:rPr>
+            </w:pPr>
+            <w:r>
+              <w:rPr>
+                <w:lang w:val="fr-BE"/>
+              </w:rPr>
+              <w:t>Renseigne plus précisément sur les erreurs détectées. Chaque bit correspond à une erreur spécifique.</w:t>
             </w:r>
             <w:r>
               <w:rPr>
                 <w:lang w:val="fr-BE"/>
               </w:rPr>
               <w:br/>
-              <w:t>Ce registre est consulté si on veut plus d’information sur l’état général</w:t>
-            </w:r>
-            <w:r>
-              <w:rPr>
-                <w:lang w:val="fr-BE"/>
-              </w:rPr>
-              <w:t>.</w:t>
+              <w:t>Ce registre est consulté si on veut plus d’information sur l’état général.</w:t>
             </w:r>
           </w:p>
         </w:tc>
@@ -5609,8 +6056,8 @@
       <w:tblGrid>
         <w:gridCol w:w="1723"/>
         <w:gridCol w:w="1597"/>
-        <w:gridCol w:w="1418"/>
-        <w:gridCol w:w="3634"/>
+        <w:gridCol w:w="1396"/>
+        <w:gridCol w:w="3592"/>
       </w:tblGrid>
       <w:tr>
         <w:trPr>
@@ -5618,7 +6065,7 @@
         </w:trPr>
         <w:tc>
           <w:tcPr>
-            <w:tcW w:w="8334" w:type="dxa"/>
+            <w:tcW w:w="8308" w:type="dxa"/>
             <w:gridSpan w:val="4"/>
             <w:vAlign w:val="center"/>
           </w:tcPr>
@@ -5692,7 +6139,7 @@
         </w:tc>
         <w:tc>
           <w:tcPr>
-            <w:tcW w:w="1559" w:type="dxa"/>
+            <w:tcW w:w="1597" w:type="dxa"/>
             <w:vAlign w:val="center"/>
           </w:tcPr>
           <w:p>
@@ -5717,7 +6164,7 @@
         </w:tc>
         <w:tc>
           <w:tcPr>
-            <w:tcW w:w="1418" w:type="dxa"/>
+            <w:tcW w:w="1396" w:type="dxa"/>
             <w:vAlign w:val="center"/>
           </w:tcPr>
           <w:p>
@@ -5742,7 +6189,7 @@
         </w:tc>
         <w:tc>
           <w:tcPr>
-            <w:tcW w:w="3634" w:type="dxa"/>
+            <w:tcW w:w="3592" w:type="dxa"/>
             <w:vAlign w:val="center"/>
           </w:tcPr>
           <w:p>
@@ -5793,7 +6240,7 @@
         </w:tc>
         <w:tc>
           <w:tcPr>
-            <w:tcW w:w="1559" w:type="dxa"/>
+            <w:tcW w:w="1597" w:type="dxa"/>
             <w:vAlign w:val="center"/>
           </w:tcPr>
           <w:p>
@@ -5814,7 +6261,7 @@
         </w:tc>
         <w:tc>
           <w:tcPr>
-            <w:tcW w:w="1418" w:type="dxa"/>
+            <w:tcW w:w="1396" w:type="dxa"/>
             <w:vAlign w:val="center"/>
           </w:tcPr>
           <w:p>
@@ -5835,7 +6282,7 @@
         </w:tc>
         <w:tc>
           <w:tcPr>
-            <w:tcW w:w="3634" w:type="dxa"/>
+            <w:tcW w:w="3592" w:type="dxa"/>
             <w:vAlign w:val="center"/>
           </w:tcPr>
           <w:p>
@@ -5896,7 +6343,7 @@
         </w:tc>
         <w:tc>
           <w:tcPr>
-            <w:tcW w:w="1559" w:type="dxa"/>
+            <w:tcW w:w="1597" w:type="dxa"/>
             <w:vAlign w:val="center"/>
           </w:tcPr>
           <w:p>
@@ -5917,7 +6364,7 @@
         </w:tc>
         <w:tc>
           <w:tcPr>
-            <w:tcW w:w="1418" w:type="dxa"/>
+            <w:tcW w:w="1396" w:type="dxa"/>
             <w:vAlign w:val="center"/>
           </w:tcPr>
           <w:p>
@@ -5938,7 +6385,7 @@
         </w:tc>
         <w:tc>
           <w:tcPr>
-            <w:tcW w:w="3634" w:type="dxa"/>
+            <w:tcW w:w="3592" w:type="dxa"/>
             <w:vAlign w:val="center"/>
           </w:tcPr>
           <w:p>
@@ -6023,7 +6470,7 @@
         </w:tc>
         <w:tc>
           <w:tcPr>
-            <w:tcW w:w="1559" w:type="dxa"/>
+            <w:tcW w:w="1597" w:type="dxa"/>
             <w:vAlign w:val="center"/>
           </w:tcPr>
           <w:p>
@@ -6044,7 +6491,7 @@
         </w:tc>
         <w:tc>
           <w:tcPr>
-            <w:tcW w:w="1418" w:type="dxa"/>
+            <w:tcW w:w="1396" w:type="dxa"/>
             <w:vAlign w:val="center"/>
           </w:tcPr>
           <w:p>
@@ -6065,7 +6512,7 @@
         </w:tc>
         <w:tc>
           <w:tcPr>
-            <w:tcW w:w="3634" w:type="dxa"/>
+            <w:tcW w:w="3592" w:type="dxa"/>
             <w:vAlign w:val="center"/>
           </w:tcPr>
           <w:p>
@@ -6112,7 +6559,7 @@
         </w:tc>
         <w:tc>
           <w:tcPr>
-            <w:tcW w:w="1559" w:type="dxa"/>
+            <w:tcW w:w="1597" w:type="dxa"/>
             <w:vAlign w:val="center"/>
           </w:tcPr>
           <w:p>
@@ -6133,7 +6580,7 @@
         </w:tc>
         <w:tc>
           <w:tcPr>
-            <w:tcW w:w="1418" w:type="dxa"/>
+            <w:tcW w:w="1396" w:type="dxa"/>
             <w:vAlign w:val="center"/>
           </w:tcPr>
           <w:p>
@@ -6154,7 +6601,7 @@
         </w:tc>
         <w:tc>
           <w:tcPr>
-            <w:tcW w:w="3634" w:type="dxa"/>
+            <w:tcW w:w="3592" w:type="dxa"/>
             <w:vAlign w:val="center"/>
           </w:tcPr>
           <w:p>
@@ -6170,6 +6617,95 @@
                 <w:lang w:val="fr-BE"/>
               </w:rPr>
               <w:t>Contient le taux d’erreur au-delà duquel le « patinage » de la pompe est considéré comme problématique.</w:t>
+            </w:r>
+          </w:p>
+        </w:tc>
+      </w:tr>
+      <w:tr>
+        <w:trPr>
+          <w:trHeight w:val="794"/>
+        </w:trPr>
+        <w:tc>
+          <w:tcPr>
+            <w:tcW w:w="1723" w:type="dxa"/>
+            <w:vAlign w:val="center"/>
+          </w:tcPr>
+          <w:p>
+            <w:pPr>
+              <w:ind w:left="0"/>
+              <w:jc w:val="center"/>
+              <w:rPr>
+                <w:lang w:val="fr-BE"/>
+              </w:rPr>
+            </w:pPr>
+            <w:r>
+              <w:rPr>
+                <w:lang w:val="fr-BE"/>
+              </w:rPr>
+              <w:t>40019/0x13</w:t>
+            </w:r>
+          </w:p>
+        </w:tc>
+        <w:tc>
+          <w:tcPr>
+            <w:tcW w:w="1597" w:type="dxa"/>
+            <w:vAlign w:val="center"/>
+          </w:tcPr>
+          <w:p>
+            <w:pPr>
+              <w:ind w:left="0"/>
+              <w:jc w:val="center"/>
+              <w:rPr>
+                <w:lang w:val="fr-BE"/>
+              </w:rPr>
+            </w:pPr>
+            <w:r>
+              <w:rPr>
+                <w:lang w:val="fr-BE"/>
+              </w:rPr>
+              <w:t>Servo pompe – nombre d’impulsions</w:t>
+            </w:r>
+          </w:p>
+        </w:tc>
+        <w:tc>
+          <w:tcPr>
+            <w:tcW w:w="1396" w:type="dxa"/>
+            <w:vAlign w:val="center"/>
+          </w:tcPr>
+          <w:p>
+            <w:pPr>
+              <w:ind w:left="0"/>
+              <w:jc w:val="center"/>
+              <w:rPr>
+                <w:lang w:val="fr-BE"/>
+              </w:rPr>
+            </w:pPr>
+            <w:r>
+              <w:rPr>
+                <w:lang w:val="fr-BE"/>
+              </w:rPr>
+              <w:t>0</w:t>
+            </w:r>
+          </w:p>
+        </w:tc>
+        <w:tc>
+          <w:tcPr>
+            <w:tcW w:w="3592" w:type="dxa"/>
+            <w:vAlign w:val="center"/>
+          </w:tcPr>
+          <w:p>
+            <w:pPr>
+              <w:ind w:left="0"/>
+              <w:jc w:val="left"/>
+              <w:rPr>
+                <w:lang w:val="fr-BE"/>
+              </w:rPr>
+            </w:pPr>
+            <w:r>
+              <w:rPr>
+                <w:lang w:val="fr-BE"/>
+              </w:rPr>
+              <w:t>Stocke le nombre d’impulsions du signal servo renvoyé par la pompe (sur une durée d’environ 1 seconde)</w:t>
             </w:r>
           </w:p>
         </w:tc>
@@ -6209,7 +6745,7 @@
 </file>
 
 <file path=word/numbering.xml><?xml version="1.0" encoding="utf-8"?>
-<w:numbering xmlns:wpc="http://schemas.microsoft.com/office/word/2010/wordprocessingCanvas" xmlns:cx="http://schemas.microsoft.com/office/drawing/2014/chartex" xmlns:cx1="http://schemas.microsoft.com/office/drawing/2015/9/8/chartex" xmlns:cx2="http://schemas.microsoft.com/office/drawing/2015/10/21/chartex" xmlns:cx3="http://schemas.microsoft.com/office/drawing/2016/5/9/chartex" xmlns:cx4="http://schemas.microsoft.com/office/drawing/2016/5/10/chartex" xmlns:cx5="http://schemas.microsoft.com/office/drawing/2016/5/11/chartex" xmlns:cx6="http://schemas.microsoft.com/office/drawing/2016/5/12/chartex" xmlns:cx7="http://schemas.microsoft.com/office/drawing/2016/5/13/chartex" xmlns:cx8="http://schemas.microsoft.com/office/drawing/2016/5/14/chartex" xmlns:mc="http://schemas.openxmlformats.org/markup-compatibility/2006" xmlns:aink="http://schemas.microsoft.com/office/drawing/2016/ink" xmlns:am3d="http://schemas.microsoft.com/office/drawing/2017/model3d" xmlns:o="urn:schemas-microsoft-com:office:office" xmlns:r="http://schemas.openxmlformats.org/officeDocument/2006/relationships" xmlns:m="http://schemas.openxmlformats.org/officeDocument/2006/math" xmlns:v="urn:schemas-microsoft-com:vml" xmlns:wp14="http://schemas.microsoft.com/office/word/2010/wordprocessingDrawing" xmlns:wp="http://schemas.openxmlformats.org/drawingml/2006/wordprocessingDrawing" xmlns:w10="urn:schemas-microsoft-com:office:word" xmlns:w="http://schemas.openxmlformats.org/wordprocessingml/2006/main" xmlns:w14="http://schemas.microsoft.com/office/word/2010/wordml" xmlns:w15="http://schemas.microsoft.com/office/word/2012/wordml" xmlns:w16cex="http://schemas.microsoft.com/office/word/2018/wordml/cex" xmlns:w16cid="http://schemas.microsoft.com/office/word/2016/wordml/cid" xmlns:w16="http://schemas.microsoft.com/office/word/2018/wordml" xmlns:w16se="http://schemas.microsoft.com/office/word/2015/wordml/symex" xmlns:wpg="http://schemas.microsoft.com/office/word/2010/wordprocessingGroup" xmlns:wpi="http://schemas.microsoft.com/office/word/2010/wordprocessingInk" xmlns:wne="http://schemas.microsoft.com/office/word/2006/wordml" xmlns:wps="http://schemas.microsoft.com/office/word/2010/wordprocessingShape" mc:Ignorable="w14 w15 w16se w16cid w16 w16cex wp14">
+<w:numbering xmlns:wpc="http://schemas.microsoft.com/office/word/2010/wordprocessingCanvas" xmlns:cx="http://schemas.microsoft.com/office/drawing/2014/chartex" xmlns:cx1="http://schemas.microsoft.com/office/drawing/2015/9/8/chartex" xmlns:cx2="http://schemas.microsoft.com/office/drawing/2015/10/21/chartex" xmlns:cx3="http://schemas.microsoft.com/office/drawing/2016/5/9/chartex" xmlns:cx4="http://schemas.microsoft.com/office/drawing/2016/5/10/chartex" xmlns:cx5="http://schemas.microsoft.com/office/drawing/2016/5/11/chartex" xmlns:cx6="http://schemas.microsoft.com/office/drawing/2016/5/12/chartex" xmlns:cx7="http://schemas.microsoft.com/office/drawing/2016/5/13/chartex" xmlns:cx8="http://schemas.microsoft.com/office/drawing/2016/5/14/chartex" xmlns:mc="http://schemas.openxmlformats.org/markup-compatibility/2006" xmlns:aink="http://schemas.microsoft.com/office/drawing/2016/ink" xmlns:am3d="http://schemas.microsoft.com/office/drawing/2017/model3d" xmlns:o="urn:schemas-microsoft-com:office:office" xmlns:r="http://schemas.openxmlformats.org/officeDocument/2006/relationships" xmlns:m="http://schemas.openxmlformats.org/officeDocument/2006/math" xmlns:v="urn:schemas-microsoft-com:vml" xmlns:wp14="http://schemas.microsoft.com/office/word/2010/wordprocessingDrawing" xmlns:wp="http://schemas.openxmlformats.org/drawingml/2006/wordprocessingDrawing" xmlns:w10="urn:schemas-microsoft-com:office:word" xmlns:w="http://schemas.openxmlformats.org/wordprocessingml/2006/main" xmlns:w14="http://schemas.microsoft.com/office/word/2010/wordml" xmlns:w15="http://schemas.microsoft.com/office/word/2012/wordml" xmlns:w16cex="http://schemas.microsoft.com/office/word/2018/wordml/cex" xmlns:w16cid="http://schemas.microsoft.com/office/word/2016/wordml/cid" xmlns:w16="http://schemas.microsoft.com/office/word/2018/wordml" xmlns:w16sdtdh="http://schemas.microsoft.com/office/word/2020/wordml/sdtdatahash" xmlns:w16se="http://schemas.microsoft.com/office/word/2015/wordml/symex" xmlns:wpg="http://schemas.microsoft.com/office/word/2010/wordprocessingGroup" xmlns:wpi="http://schemas.microsoft.com/office/word/2010/wordprocessingInk" xmlns:wne="http://schemas.microsoft.com/office/word/2006/wordml" xmlns:wps="http://schemas.microsoft.com/office/word/2010/wordprocessingShape" mc:Ignorable="w14 w15 w16se w16cid w16 w16cex w16sdtdh wp14">
   <w:abstractNum w:abstractNumId="0" w15:restartNumberingAfterBreak="0">
     <w:nsid w:val="11034659"/>
     <w:multiLevelType w:val="hybridMultilevel"/>
@@ -6537,7 +7073,7 @@
 </file>
 
 <file path=word/styles.xml><?xml version="1.0" encoding="utf-8"?>
-<w:styles xmlns:mc="http://schemas.openxmlformats.org/markup-compatibility/2006" xmlns:r="http://schemas.openxmlformats.org/officeDocument/2006/relationships" xmlns:w="http://schemas.openxmlformats.org/wordprocessingml/2006/main" xmlns:w14="http://schemas.microsoft.com/office/word/2010/wordml" xmlns:w15="http://schemas.microsoft.com/office/word/2012/wordml" xmlns:w16cex="http://schemas.microsoft.com/office/word/2018/wordml/cex" xmlns:w16cid="http://schemas.microsoft.com/office/word/2016/wordml/cid" xmlns:w16="http://schemas.microsoft.com/office/word/2018/wordml" xmlns:w16se="http://schemas.microsoft.com/office/word/2015/wordml/symex" mc:Ignorable="w14 w15 w16se w16cid w16 w16cex">
+<w:styles xmlns:mc="http://schemas.openxmlformats.org/markup-compatibility/2006" xmlns:r="http://schemas.openxmlformats.org/officeDocument/2006/relationships" xmlns:w="http://schemas.openxmlformats.org/wordprocessingml/2006/main" xmlns:w14="http://schemas.microsoft.com/office/word/2010/wordml" xmlns:w15="http://schemas.microsoft.com/office/word/2012/wordml" xmlns:w16cex="http://schemas.microsoft.com/office/word/2018/wordml/cex" xmlns:w16cid="http://schemas.microsoft.com/office/word/2016/wordml/cid" xmlns:w16="http://schemas.microsoft.com/office/word/2018/wordml" xmlns:w16sdtdh="http://schemas.microsoft.com/office/word/2020/wordml/sdtdatahash" xmlns:w16se="http://schemas.microsoft.com/office/word/2015/wordml/symex" mc:Ignorable="w14 w15 w16se w16cid w16 w16cex w16sdtdh">
   <w:docDefaults>
     <w:rPrDefault>
       <w:rPr>

</xml_diff>